<commit_message>
Rapport point 1/2, journal de travail, looping
</commit_message>
<xml_diff>
--- a/H-P_DB_106-Specifications.docx
+++ b/H-P_DB_106-Specifications.docx
@@ -1,6 +1,6 @@
 
 <file path=word/document.xml><?xml version="1.0" encoding="utf-8"?>
-<w:document xmlns:wpc="http://schemas.microsoft.com/office/word/2010/wordprocessingCanvas" xmlns:cx="http://schemas.microsoft.com/office/drawing/2014/chartex" xmlns:cx1="http://schemas.microsoft.com/office/drawing/2015/9/8/chartex" xmlns:mc="http://schemas.openxmlformats.org/markup-compatibility/2006" xmlns:o="urn:schemas-microsoft-com:office:office" xmlns:r="http://schemas.openxmlformats.org/officeDocument/2006/relationships" xmlns:m="http://schemas.openxmlformats.org/officeDocument/2006/math" xmlns:v="urn:schemas-microsoft-com:vml" xmlns:wp14="http://schemas.microsoft.com/office/word/2010/wordprocessingDrawing" xmlns:wp="http://schemas.openxmlformats.org/drawingml/2006/wordprocessingDrawing" xmlns:w10="urn:schemas-microsoft-com:office:word" xmlns:w="http://schemas.openxmlformats.org/wordprocessingml/2006/main" xmlns:w14="http://schemas.microsoft.com/office/word/2010/wordml" xmlns:w15="http://schemas.microsoft.com/office/word/2012/wordml" xmlns:w16se="http://schemas.microsoft.com/office/word/2015/wordml/symex" xmlns:wpg="http://schemas.microsoft.com/office/word/2010/wordprocessingGroup" xmlns:wpi="http://schemas.microsoft.com/office/word/2010/wordprocessingInk" xmlns:wne="http://schemas.microsoft.com/office/word/2006/wordml" xmlns:wps="http://schemas.microsoft.com/office/word/2010/wordprocessingShape" mc:Ignorable="w14 w15 w16se wp14">
+<w:document xmlns:wpc="http://schemas.microsoft.com/office/word/2010/wordprocessingCanvas" xmlns:cx="http://schemas.microsoft.com/office/drawing/2014/chartex" xmlns:cx1="http://schemas.microsoft.com/office/drawing/2015/9/8/chartex" xmlns:cx2="http://schemas.microsoft.com/office/drawing/2015/10/21/chartex" xmlns:cx3="http://schemas.microsoft.com/office/drawing/2016/5/9/chartex" xmlns:cx4="http://schemas.microsoft.com/office/drawing/2016/5/10/chartex" xmlns:cx5="http://schemas.microsoft.com/office/drawing/2016/5/11/chartex" xmlns:cx6="http://schemas.microsoft.com/office/drawing/2016/5/12/chartex" xmlns:cx7="http://schemas.microsoft.com/office/drawing/2016/5/13/chartex" xmlns:cx8="http://schemas.microsoft.com/office/drawing/2016/5/14/chartex" xmlns:mc="http://schemas.openxmlformats.org/markup-compatibility/2006" xmlns:aink="http://schemas.microsoft.com/office/drawing/2016/ink" xmlns:am3d="http://schemas.microsoft.com/office/drawing/2017/model3d" xmlns:o="urn:schemas-microsoft-com:office:office" xmlns:oel="http://schemas.microsoft.com/office/2019/extlst" xmlns:r="http://schemas.openxmlformats.org/officeDocument/2006/relationships" xmlns:m="http://schemas.openxmlformats.org/officeDocument/2006/math" xmlns:v="urn:schemas-microsoft-com:vml" xmlns:wp14="http://schemas.microsoft.com/office/word/2010/wordprocessingDrawing" xmlns:wp="http://schemas.openxmlformats.org/drawingml/2006/wordprocessingDrawing" xmlns:w10="urn:schemas-microsoft-com:office:word" xmlns:w="http://schemas.openxmlformats.org/wordprocessingml/2006/main" xmlns:w14="http://schemas.microsoft.com/office/word/2010/wordml" xmlns:w15="http://schemas.microsoft.com/office/word/2012/wordml" xmlns:w16cex="http://schemas.microsoft.com/office/word/2018/wordml/cex" xmlns:w16cid="http://schemas.microsoft.com/office/word/2016/wordml/cid" xmlns:w16="http://schemas.microsoft.com/office/word/2018/wordml" xmlns:w16sdtdh="http://schemas.microsoft.com/office/word/2020/wordml/sdtdatahash" xmlns:w16se="http://schemas.microsoft.com/office/word/2015/wordml/symex" xmlns:wpg="http://schemas.microsoft.com/office/word/2010/wordprocessingGroup" xmlns:wpi="http://schemas.microsoft.com/office/word/2010/wordprocessingInk" xmlns:wne="http://schemas.microsoft.com/office/word/2006/wordml" xmlns:wps="http://schemas.microsoft.com/office/word/2010/wordprocessingShape" mc:Ignorable="w14 w15 w16se w16cid w16 w16cex w16sdtdh wp14">
   <w:body>
     <w:p>
       <w:pPr>
@@ -76,12 +76,14 @@
                 <w:rFonts w:ascii="Century Gothic" w:hAnsi="Century Gothic"/>
               </w:rPr>
             </w:pPr>
+            <w:proofErr w:type="gramStart"/>
             <w:r>
               <w:rPr>
                 <w:rFonts w:ascii="Century Gothic" w:hAnsi="Century Gothic"/>
               </w:rPr>
               <w:t>Nom:</w:t>
             </w:r>
+            <w:proofErr w:type="gramEnd"/>
             <w:r>
               <w:rPr>
                 <w:rFonts w:ascii="Century Gothic" w:hAnsi="Century Gothic"/>
@@ -156,7 +158,14 @@
               <w:rPr>
                 <w:rFonts w:ascii="Century Gothic" w:hAnsi="Century Gothic"/>
               </w:rPr>
-              <w:t xml:space="preserve">ETML   /  </w:t>
+              <w:t xml:space="preserve">ETML   </w:t>
+            </w:r>
+            <w:proofErr w:type="gramStart"/>
+            <w:r>
+              <w:rPr>
+                <w:rFonts w:ascii="Century Gothic" w:hAnsi="Century Gothic"/>
+              </w:rPr>
+              <w:t xml:space="preserve">/  </w:t>
             </w:r>
             <w:r>
               <w:rPr>
@@ -164,6 +173,7 @@
               </w:rPr>
               <w:t>VENNES</w:t>
             </w:r>
+            <w:proofErr w:type="gramEnd"/>
             <w:r>
               <w:rPr>
                 <w:rFonts w:ascii="Century Gothic" w:hAnsi="Century Gothic"/>
@@ -228,12 +238,14 @@
                 <w:rFonts w:ascii="Century Gothic" w:hAnsi="Century Gothic"/>
               </w:rPr>
             </w:pPr>
+            <w:proofErr w:type="gramStart"/>
             <w:r>
               <w:rPr>
                 <w:rFonts w:ascii="Century Gothic" w:hAnsi="Century Gothic"/>
               </w:rPr>
               <w:t>Nom:</w:t>
             </w:r>
+            <w:proofErr w:type="gramEnd"/>
             <w:r>
               <w:rPr>
                 <w:rFonts w:ascii="Century Gothic" w:hAnsi="Century Gothic"/>
@@ -258,6 +270,7 @@
                 <w:b w:val="0"/>
               </w:rPr>
             </w:pPr>
+            <w:proofErr w:type="gramStart"/>
             <w:r>
               <w:rPr>
                 <w:rFonts w:ascii="Century Gothic" w:hAnsi="Century Gothic"/>
@@ -280,6 +293,7 @@
               </w:rPr>
               <w:t>:</w:t>
             </w:r>
+            <w:proofErr w:type="gramEnd"/>
             <w:r>
               <w:rPr>
                 <w:rFonts w:ascii="Century Gothic" w:hAnsi="Century Gothic"/>
@@ -383,12 +397,14 @@
                 <w:rFonts w:ascii="Century Gothic" w:hAnsi="Century Gothic"/>
               </w:rPr>
             </w:pPr>
+            <w:proofErr w:type="gramStart"/>
             <w:r>
               <w:rPr>
                 <w:rFonts w:ascii="Century Gothic" w:hAnsi="Century Gothic"/>
               </w:rPr>
               <w:t>x</w:t>
             </w:r>
+            <w:proofErr w:type="gramEnd"/>
             <w:r>
               <w:rPr>
                 <w:rFonts w:ascii="Century Gothic" w:hAnsi="Century Gothic"/>
@@ -2127,7 +2143,21 @@
         <w:rPr>
           <w:rFonts w:ascii="Century Gothic" w:hAnsi="Century Gothic"/>
         </w:rPr>
-        <w:t>Pour chaque « catégorie d’utilisateurs », on pourrait être amener à créer plusieurs voire même un grand nombre d’utilisateurs.</w:t>
+        <w:t xml:space="preserve">Pour chaque « catégorie d’utilisateurs », on pourrait être amener à créer plusieurs </w:t>
+      </w:r>
+      <w:proofErr w:type="gramStart"/>
+      <w:r>
+        <w:rPr>
+          <w:rFonts w:ascii="Century Gothic" w:hAnsi="Century Gothic"/>
+        </w:rPr>
+        <w:t>voire même</w:t>
+      </w:r>
+      <w:proofErr w:type="gramEnd"/>
+      <w:r>
+        <w:rPr>
+          <w:rFonts w:ascii="Century Gothic" w:hAnsi="Century Gothic"/>
+        </w:rPr>
+        <w:t xml:space="preserve"> un grand nombre d’utilisateurs.</w:t>
       </w:r>
     </w:p>
     <w:p>
@@ -3183,24 +3213,22 @@
         </w:rPr>
         <w:t xml:space="preserve"> github</w:t>
       </w:r>
-      <w:bookmarkStart w:id="1" w:name="_GoBack"/>
+    </w:p>
+    <w:p>
+      <w:pPr>
+        <w:pStyle w:val="Titre1"/>
+        <w:rPr>
+          <w:rFonts w:ascii="Century Gothic" w:hAnsi="Century Gothic"/>
+        </w:rPr>
+      </w:pPr>
+      <w:bookmarkStart w:id="1" w:name="_Ref503260524"/>
+      <w:r>
+        <w:rPr>
+          <w:rFonts w:ascii="Century Gothic" w:hAnsi="Century Gothic"/>
+        </w:rPr>
+        <w:t>Évaluation</w:t>
+      </w:r>
       <w:bookmarkEnd w:id="1"/>
-    </w:p>
-    <w:p>
-      <w:pPr>
-        <w:pStyle w:val="Titre1"/>
-        <w:rPr>
-          <w:rFonts w:ascii="Century Gothic" w:hAnsi="Century Gothic"/>
-        </w:rPr>
-      </w:pPr>
-      <w:bookmarkStart w:id="2" w:name="_Ref503260524"/>
-      <w:r>
-        <w:rPr>
-          <w:rFonts w:ascii="Century Gothic" w:hAnsi="Century Gothic"/>
-        </w:rPr>
-        <w:t>Évaluation</w:t>
-      </w:r>
-      <w:bookmarkEnd w:id="2"/>
     </w:p>
     <w:p>
       <w:pPr>
@@ -3247,7 +3275,21 @@
         <w:rPr>
           <w:rFonts w:ascii="Century Gothic" w:hAnsi="Century Gothic"/>
         </w:rPr>
-        <w:t xml:space="preserve"> que vous avez écrites.</w:t>
+        <w:t xml:space="preserve"> que vous avez </w:t>
+      </w:r>
+      <w:proofErr w:type="gramStart"/>
+      <w:r>
+        <w:rPr>
+          <w:rFonts w:ascii="Century Gothic" w:hAnsi="Century Gothic"/>
+        </w:rPr>
+        <w:t>écrites</w:t>
+      </w:r>
+      <w:proofErr w:type="gramEnd"/>
+      <w:r>
+        <w:rPr>
+          <w:rFonts w:ascii="Century Gothic" w:hAnsi="Century Gothic"/>
+        </w:rPr>
+        <w:t>.</w:t>
       </w:r>
     </w:p>
     <w:p>
@@ -3314,7 +3356,7 @@
 </file>
 
 <file path=word/endnotes.xml><?xml version="1.0" encoding="utf-8"?>
-<w:endnotes xmlns:wpc="http://schemas.microsoft.com/office/word/2010/wordprocessingCanvas" xmlns:cx="http://schemas.microsoft.com/office/drawing/2014/chartex" xmlns:cx1="http://schemas.microsoft.com/office/drawing/2015/9/8/chartex" xmlns:mc="http://schemas.openxmlformats.org/markup-compatibility/2006" xmlns:o="urn:schemas-microsoft-com:office:office" xmlns:r="http://schemas.openxmlformats.org/officeDocument/2006/relationships" xmlns:m="http://schemas.openxmlformats.org/officeDocument/2006/math" xmlns:v="urn:schemas-microsoft-com:vml" xmlns:wp14="http://schemas.microsoft.com/office/word/2010/wordprocessingDrawing" xmlns:wp="http://schemas.openxmlformats.org/drawingml/2006/wordprocessingDrawing" xmlns:w10="urn:schemas-microsoft-com:office:word" xmlns:w="http://schemas.openxmlformats.org/wordprocessingml/2006/main" xmlns:w14="http://schemas.microsoft.com/office/word/2010/wordml" xmlns:w15="http://schemas.microsoft.com/office/word/2012/wordml" xmlns:w16se="http://schemas.microsoft.com/office/word/2015/wordml/symex" xmlns:wpg="http://schemas.microsoft.com/office/word/2010/wordprocessingGroup" xmlns:wpi="http://schemas.microsoft.com/office/word/2010/wordprocessingInk" xmlns:wne="http://schemas.microsoft.com/office/word/2006/wordml" xmlns:wps="http://schemas.microsoft.com/office/word/2010/wordprocessingShape" mc:Ignorable="w14 w15 w16se wp14">
+<w:endnotes xmlns:wpc="http://schemas.microsoft.com/office/word/2010/wordprocessingCanvas" xmlns:cx="http://schemas.microsoft.com/office/drawing/2014/chartex" xmlns:cx1="http://schemas.microsoft.com/office/drawing/2015/9/8/chartex" xmlns:cx2="http://schemas.microsoft.com/office/drawing/2015/10/21/chartex" xmlns:cx3="http://schemas.microsoft.com/office/drawing/2016/5/9/chartex" xmlns:cx4="http://schemas.microsoft.com/office/drawing/2016/5/10/chartex" xmlns:cx5="http://schemas.microsoft.com/office/drawing/2016/5/11/chartex" xmlns:cx6="http://schemas.microsoft.com/office/drawing/2016/5/12/chartex" xmlns:cx7="http://schemas.microsoft.com/office/drawing/2016/5/13/chartex" xmlns:cx8="http://schemas.microsoft.com/office/drawing/2016/5/14/chartex" xmlns:mc="http://schemas.openxmlformats.org/markup-compatibility/2006" xmlns:aink="http://schemas.microsoft.com/office/drawing/2016/ink" xmlns:am3d="http://schemas.microsoft.com/office/drawing/2017/model3d" xmlns:o="urn:schemas-microsoft-com:office:office" xmlns:oel="http://schemas.microsoft.com/office/2019/extlst" xmlns:r="http://schemas.openxmlformats.org/officeDocument/2006/relationships" xmlns:m="http://schemas.openxmlformats.org/officeDocument/2006/math" xmlns:v="urn:schemas-microsoft-com:vml" xmlns:wp14="http://schemas.microsoft.com/office/word/2010/wordprocessingDrawing" xmlns:wp="http://schemas.openxmlformats.org/drawingml/2006/wordprocessingDrawing" xmlns:w10="urn:schemas-microsoft-com:office:word" xmlns:w="http://schemas.openxmlformats.org/wordprocessingml/2006/main" xmlns:w14="http://schemas.microsoft.com/office/word/2010/wordml" xmlns:w15="http://schemas.microsoft.com/office/word/2012/wordml" xmlns:w16cex="http://schemas.microsoft.com/office/word/2018/wordml/cex" xmlns:w16cid="http://schemas.microsoft.com/office/word/2016/wordml/cid" xmlns:w16="http://schemas.microsoft.com/office/word/2018/wordml" xmlns:w16sdtdh="http://schemas.microsoft.com/office/word/2020/wordml/sdtdatahash" xmlns:w16se="http://schemas.microsoft.com/office/word/2015/wordml/symex" xmlns:wpg="http://schemas.microsoft.com/office/word/2010/wordprocessingGroup" xmlns:wpi="http://schemas.microsoft.com/office/word/2010/wordprocessingInk" xmlns:wne="http://schemas.microsoft.com/office/word/2006/wordml" xmlns:wps="http://schemas.microsoft.com/office/word/2010/wordprocessingShape" mc:Ignorable="w14 w15 w16se w16cid w16 w16cex w16sdtdh wp14">
   <w:endnote w:type="separator" w:id="-1">
     <w:p>
       <w:r>
@@ -3333,7 +3375,7 @@
 </file>
 
 <file path=word/footer1.xml><?xml version="1.0" encoding="utf-8"?>
-<w:ftr xmlns:wpc="http://schemas.microsoft.com/office/word/2010/wordprocessingCanvas" xmlns:cx="http://schemas.microsoft.com/office/drawing/2014/chartex" xmlns:cx1="http://schemas.microsoft.com/office/drawing/2015/9/8/chartex" xmlns:mc="http://schemas.openxmlformats.org/markup-compatibility/2006" xmlns:o="urn:schemas-microsoft-com:office:office" xmlns:r="http://schemas.openxmlformats.org/officeDocument/2006/relationships" xmlns:m="http://schemas.openxmlformats.org/officeDocument/2006/math" xmlns:v="urn:schemas-microsoft-com:vml" xmlns:wp14="http://schemas.microsoft.com/office/word/2010/wordprocessingDrawing" xmlns:wp="http://schemas.openxmlformats.org/drawingml/2006/wordprocessingDrawing" xmlns:w10="urn:schemas-microsoft-com:office:word" xmlns:w="http://schemas.openxmlformats.org/wordprocessingml/2006/main" xmlns:w14="http://schemas.microsoft.com/office/word/2010/wordml" xmlns:w15="http://schemas.microsoft.com/office/word/2012/wordml" xmlns:w16se="http://schemas.microsoft.com/office/word/2015/wordml/symex" xmlns:wpg="http://schemas.microsoft.com/office/word/2010/wordprocessingGroup" xmlns:wpi="http://schemas.microsoft.com/office/word/2010/wordprocessingInk" xmlns:wne="http://schemas.microsoft.com/office/word/2006/wordml" xmlns:wps="http://schemas.microsoft.com/office/word/2010/wordprocessingShape" mc:Ignorable="w14 w15 w16se wp14">
+<w:ftr xmlns:wpc="http://schemas.microsoft.com/office/word/2010/wordprocessingCanvas" xmlns:cx="http://schemas.microsoft.com/office/drawing/2014/chartex" xmlns:cx1="http://schemas.microsoft.com/office/drawing/2015/9/8/chartex" xmlns:cx2="http://schemas.microsoft.com/office/drawing/2015/10/21/chartex" xmlns:cx3="http://schemas.microsoft.com/office/drawing/2016/5/9/chartex" xmlns:cx4="http://schemas.microsoft.com/office/drawing/2016/5/10/chartex" xmlns:cx5="http://schemas.microsoft.com/office/drawing/2016/5/11/chartex" xmlns:cx6="http://schemas.microsoft.com/office/drawing/2016/5/12/chartex" xmlns:cx7="http://schemas.microsoft.com/office/drawing/2016/5/13/chartex" xmlns:cx8="http://schemas.microsoft.com/office/drawing/2016/5/14/chartex" xmlns:mc="http://schemas.openxmlformats.org/markup-compatibility/2006" xmlns:aink="http://schemas.microsoft.com/office/drawing/2016/ink" xmlns:am3d="http://schemas.microsoft.com/office/drawing/2017/model3d" xmlns:o="urn:schemas-microsoft-com:office:office" xmlns:oel="http://schemas.microsoft.com/office/2019/extlst" xmlns:r="http://schemas.openxmlformats.org/officeDocument/2006/relationships" xmlns:m="http://schemas.openxmlformats.org/officeDocument/2006/math" xmlns:v="urn:schemas-microsoft-com:vml" xmlns:wp14="http://schemas.microsoft.com/office/word/2010/wordprocessingDrawing" xmlns:wp="http://schemas.openxmlformats.org/drawingml/2006/wordprocessingDrawing" xmlns:w10="urn:schemas-microsoft-com:office:word" xmlns:w="http://schemas.openxmlformats.org/wordprocessingml/2006/main" xmlns:w14="http://schemas.microsoft.com/office/word/2010/wordml" xmlns:w15="http://schemas.microsoft.com/office/word/2012/wordml" xmlns:w16cex="http://schemas.microsoft.com/office/word/2018/wordml/cex" xmlns:w16cid="http://schemas.microsoft.com/office/word/2016/wordml/cid" xmlns:w16="http://schemas.microsoft.com/office/word/2018/wordml" xmlns:w16sdtdh="http://schemas.microsoft.com/office/word/2020/wordml/sdtdatahash" xmlns:w16se="http://schemas.microsoft.com/office/word/2015/wordml/symex" xmlns:wpg="http://schemas.microsoft.com/office/word/2010/wordprocessingGroup" xmlns:wpi="http://schemas.microsoft.com/office/word/2010/wordprocessingInk" xmlns:wne="http://schemas.microsoft.com/office/word/2006/wordml" xmlns:wps="http://schemas.microsoft.com/office/word/2010/wordprocessingShape" mc:Ignorable="w14 w15 w16se w16cid w16 w16cex w16sdtdh wp14">
   <w:tbl>
     <w:tblPr>
       <w:tblW w:w="9923" w:type="dxa"/>
@@ -3559,7 +3601,7 @@
               <w:sz w:val="16"/>
               <w:szCs w:val="16"/>
             </w:rPr>
-            <w:t>05.11.2024</w:t>
+            <w:t>03.12.2024</w:t>
           </w:r>
           <w:r>
             <w:rPr>
@@ -3918,7 +3960,7 @@
 </file>
 
 <file path=word/footer2.xml><?xml version="1.0" encoding="utf-8"?>
-<w:ftr xmlns:wpc="http://schemas.microsoft.com/office/word/2010/wordprocessingCanvas" xmlns:cx="http://schemas.microsoft.com/office/drawing/2014/chartex" xmlns:cx1="http://schemas.microsoft.com/office/drawing/2015/9/8/chartex" xmlns:mc="http://schemas.openxmlformats.org/markup-compatibility/2006" xmlns:o="urn:schemas-microsoft-com:office:office" xmlns:r="http://schemas.openxmlformats.org/officeDocument/2006/relationships" xmlns:m="http://schemas.openxmlformats.org/officeDocument/2006/math" xmlns:v="urn:schemas-microsoft-com:vml" xmlns:wp14="http://schemas.microsoft.com/office/word/2010/wordprocessingDrawing" xmlns:wp="http://schemas.openxmlformats.org/drawingml/2006/wordprocessingDrawing" xmlns:w10="urn:schemas-microsoft-com:office:word" xmlns:w="http://schemas.openxmlformats.org/wordprocessingml/2006/main" xmlns:w14="http://schemas.microsoft.com/office/word/2010/wordml" xmlns:w15="http://schemas.microsoft.com/office/word/2012/wordml" xmlns:w16se="http://schemas.microsoft.com/office/word/2015/wordml/symex" xmlns:wpg="http://schemas.microsoft.com/office/word/2010/wordprocessingGroup" xmlns:wpi="http://schemas.microsoft.com/office/word/2010/wordprocessingInk" xmlns:wne="http://schemas.microsoft.com/office/word/2006/wordml" xmlns:wps="http://schemas.microsoft.com/office/word/2010/wordprocessingShape" mc:Ignorable="w14 w15 w16se wp14">
+<w:ftr xmlns:wpc="http://schemas.microsoft.com/office/word/2010/wordprocessingCanvas" xmlns:cx="http://schemas.microsoft.com/office/drawing/2014/chartex" xmlns:cx1="http://schemas.microsoft.com/office/drawing/2015/9/8/chartex" xmlns:cx2="http://schemas.microsoft.com/office/drawing/2015/10/21/chartex" xmlns:cx3="http://schemas.microsoft.com/office/drawing/2016/5/9/chartex" xmlns:cx4="http://schemas.microsoft.com/office/drawing/2016/5/10/chartex" xmlns:cx5="http://schemas.microsoft.com/office/drawing/2016/5/11/chartex" xmlns:cx6="http://schemas.microsoft.com/office/drawing/2016/5/12/chartex" xmlns:cx7="http://schemas.microsoft.com/office/drawing/2016/5/13/chartex" xmlns:cx8="http://schemas.microsoft.com/office/drawing/2016/5/14/chartex" xmlns:mc="http://schemas.openxmlformats.org/markup-compatibility/2006" xmlns:aink="http://schemas.microsoft.com/office/drawing/2016/ink" xmlns:am3d="http://schemas.microsoft.com/office/drawing/2017/model3d" xmlns:o="urn:schemas-microsoft-com:office:office" xmlns:oel="http://schemas.microsoft.com/office/2019/extlst" xmlns:r="http://schemas.openxmlformats.org/officeDocument/2006/relationships" xmlns:m="http://schemas.openxmlformats.org/officeDocument/2006/math" xmlns:v="urn:schemas-microsoft-com:vml" xmlns:wp14="http://schemas.microsoft.com/office/word/2010/wordprocessingDrawing" xmlns:wp="http://schemas.openxmlformats.org/drawingml/2006/wordprocessingDrawing" xmlns:w10="urn:schemas-microsoft-com:office:word" xmlns:w="http://schemas.openxmlformats.org/wordprocessingml/2006/main" xmlns:w14="http://schemas.microsoft.com/office/word/2010/wordml" xmlns:w15="http://schemas.microsoft.com/office/word/2012/wordml" xmlns:w16cex="http://schemas.microsoft.com/office/word/2018/wordml/cex" xmlns:w16cid="http://schemas.microsoft.com/office/word/2016/wordml/cid" xmlns:w16="http://schemas.microsoft.com/office/word/2018/wordml" xmlns:w16sdtdh="http://schemas.microsoft.com/office/word/2020/wordml/sdtdatahash" xmlns:w16se="http://schemas.microsoft.com/office/word/2015/wordml/symex" xmlns:wpg="http://schemas.microsoft.com/office/word/2010/wordprocessingGroup" xmlns:wpi="http://schemas.microsoft.com/office/word/2010/wordprocessingInk" xmlns:wne="http://schemas.microsoft.com/office/word/2006/wordml" xmlns:wps="http://schemas.microsoft.com/office/word/2010/wordprocessingShape" mc:Ignorable="w14 w15 w16se w16cid w16 w16cex w16sdtdh wp14">
   <w:p>
     <w:pPr>
       <w:pStyle w:val="Pieddepage"/>
@@ -4168,7 +4210,7 @@
         <w:snapToGrid w:val="0"/>
         <w:sz w:val="12"/>
       </w:rPr>
-      <w:t>05/11/2024</w:t>
+      <w:t>03/12/2024</w:t>
     </w:r>
     <w:r>
       <w:rPr>
@@ -4217,7 +4259,7 @@
         <w:snapToGrid w:val="0"/>
         <w:sz w:val="12"/>
       </w:rPr>
-      <w:t>16:21</w:t>
+      <w:t>17:03</w:t>
     </w:r>
     <w:r>
       <w:rPr>
@@ -4359,7 +4401,7 @@
 </file>
 
 <file path=word/footnotes.xml><?xml version="1.0" encoding="utf-8"?>
-<w:footnotes xmlns:wpc="http://schemas.microsoft.com/office/word/2010/wordprocessingCanvas" xmlns:cx="http://schemas.microsoft.com/office/drawing/2014/chartex" xmlns:cx1="http://schemas.microsoft.com/office/drawing/2015/9/8/chartex" xmlns:mc="http://schemas.openxmlformats.org/markup-compatibility/2006" xmlns:o="urn:schemas-microsoft-com:office:office" xmlns:r="http://schemas.openxmlformats.org/officeDocument/2006/relationships" xmlns:m="http://schemas.openxmlformats.org/officeDocument/2006/math" xmlns:v="urn:schemas-microsoft-com:vml" xmlns:wp14="http://schemas.microsoft.com/office/word/2010/wordprocessingDrawing" xmlns:wp="http://schemas.openxmlformats.org/drawingml/2006/wordprocessingDrawing" xmlns:w10="urn:schemas-microsoft-com:office:word" xmlns:w="http://schemas.openxmlformats.org/wordprocessingml/2006/main" xmlns:w14="http://schemas.microsoft.com/office/word/2010/wordml" xmlns:w15="http://schemas.microsoft.com/office/word/2012/wordml" xmlns:w16se="http://schemas.microsoft.com/office/word/2015/wordml/symex" xmlns:wpg="http://schemas.microsoft.com/office/word/2010/wordprocessingGroup" xmlns:wpi="http://schemas.microsoft.com/office/word/2010/wordprocessingInk" xmlns:wne="http://schemas.microsoft.com/office/word/2006/wordml" xmlns:wps="http://schemas.microsoft.com/office/word/2010/wordprocessingShape" mc:Ignorable="w14 w15 w16se wp14">
+<w:footnotes xmlns:wpc="http://schemas.microsoft.com/office/word/2010/wordprocessingCanvas" xmlns:cx="http://schemas.microsoft.com/office/drawing/2014/chartex" xmlns:cx1="http://schemas.microsoft.com/office/drawing/2015/9/8/chartex" xmlns:cx2="http://schemas.microsoft.com/office/drawing/2015/10/21/chartex" xmlns:cx3="http://schemas.microsoft.com/office/drawing/2016/5/9/chartex" xmlns:cx4="http://schemas.microsoft.com/office/drawing/2016/5/10/chartex" xmlns:cx5="http://schemas.microsoft.com/office/drawing/2016/5/11/chartex" xmlns:cx6="http://schemas.microsoft.com/office/drawing/2016/5/12/chartex" xmlns:cx7="http://schemas.microsoft.com/office/drawing/2016/5/13/chartex" xmlns:cx8="http://schemas.microsoft.com/office/drawing/2016/5/14/chartex" xmlns:mc="http://schemas.openxmlformats.org/markup-compatibility/2006" xmlns:aink="http://schemas.microsoft.com/office/drawing/2016/ink" xmlns:am3d="http://schemas.microsoft.com/office/drawing/2017/model3d" xmlns:o="urn:schemas-microsoft-com:office:office" xmlns:oel="http://schemas.microsoft.com/office/2019/extlst" xmlns:r="http://schemas.openxmlformats.org/officeDocument/2006/relationships" xmlns:m="http://schemas.openxmlformats.org/officeDocument/2006/math" xmlns:v="urn:schemas-microsoft-com:vml" xmlns:wp14="http://schemas.microsoft.com/office/word/2010/wordprocessingDrawing" xmlns:wp="http://schemas.openxmlformats.org/drawingml/2006/wordprocessingDrawing" xmlns:w10="urn:schemas-microsoft-com:office:word" xmlns:w="http://schemas.openxmlformats.org/wordprocessingml/2006/main" xmlns:w14="http://schemas.microsoft.com/office/word/2010/wordml" xmlns:w15="http://schemas.microsoft.com/office/word/2012/wordml" xmlns:w16cex="http://schemas.microsoft.com/office/word/2018/wordml/cex" xmlns:w16cid="http://schemas.microsoft.com/office/word/2016/wordml/cid" xmlns:w16="http://schemas.microsoft.com/office/word/2018/wordml" xmlns:w16sdtdh="http://schemas.microsoft.com/office/word/2020/wordml/sdtdatahash" xmlns:w16se="http://schemas.microsoft.com/office/word/2015/wordml/symex" xmlns:wpg="http://schemas.microsoft.com/office/word/2010/wordprocessingGroup" xmlns:wpi="http://schemas.microsoft.com/office/word/2010/wordprocessingInk" xmlns:wne="http://schemas.microsoft.com/office/word/2006/wordml" xmlns:wps="http://schemas.microsoft.com/office/word/2010/wordprocessingShape" mc:Ignorable="w14 w15 w16se w16cid w16 w16cex w16sdtdh wp14">
   <w:footnote w:type="separator" w:id="-1">
     <w:p>
       <w:r>
@@ -4378,7 +4420,7 @@
 </file>
 
 <file path=word/header1.xml><?xml version="1.0" encoding="utf-8"?>
-<w:hdr xmlns:wpc="http://schemas.microsoft.com/office/word/2010/wordprocessingCanvas" xmlns:cx="http://schemas.microsoft.com/office/drawing/2014/chartex" xmlns:cx1="http://schemas.microsoft.com/office/drawing/2015/9/8/chartex" xmlns:mc="http://schemas.openxmlformats.org/markup-compatibility/2006" xmlns:o="urn:schemas-microsoft-com:office:office" xmlns:r="http://schemas.openxmlformats.org/officeDocument/2006/relationships" xmlns:m="http://schemas.openxmlformats.org/officeDocument/2006/math" xmlns:v="urn:schemas-microsoft-com:vml" xmlns:wp14="http://schemas.microsoft.com/office/word/2010/wordprocessingDrawing" xmlns:wp="http://schemas.openxmlformats.org/drawingml/2006/wordprocessingDrawing" xmlns:w10="urn:schemas-microsoft-com:office:word" xmlns:w="http://schemas.openxmlformats.org/wordprocessingml/2006/main" xmlns:w14="http://schemas.microsoft.com/office/word/2010/wordml" xmlns:w15="http://schemas.microsoft.com/office/word/2012/wordml" xmlns:w16se="http://schemas.microsoft.com/office/word/2015/wordml/symex" xmlns:wpg="http://schemas.microsoft.com/office/word/2010/wordprocessingGroup" xmlns:wpi="http://schemas.microsoft.com/office/word/2010/wordprocessingInk" xmlns:wne="http://schemas.microsoft.com/office/word/2006/wordml" xmlns:wps="http://schemas.microsoft.com/office/word/2010/wordprocessingShape" mc:Ignorable="w14 w15 w16se wp14">
+<w:hdr xmlns:wpc="http://schemas.microsoft.com/office/word/2010/wordprocessingCanvas" xmlns:cx="http://schemas.microsoft.com/office/drawing/2014/chartex" xmlns:cx1="http://schemas.microsoft.com/office/drawing/2015/9/8/chartex" xmlns:cx2="http://schemas.microsoft.com/office/drawing/2015/10/21/chartex" xmlns:cx3="http://schemas.microsoft.com/office/drawing/2016/5/9/chartex" xmlns:cx4="http://schemas.microsoft.com/office/drawing/2016/5/10/chartex" xmlns:cx5="http://schemas.microsoft.com/office/drawing/2016/5/11/chartex" xmlns:cx6="http://schemas.microsoft.com/office/drawing/2016/5/12/chartex" xmlns:cx7="http://schemas.microsoft.com/office/drawing/2016/5/13/chartex" xmlns:cx8="http://schemas.microsoft.com/office/drawing/2016/5/14/chartex" xmlns:mc="http://schemas.openxmlformats.org/markup-compatibility/2006" xmlns:aink="http://schemas.microsoft.com/office/drawing/2016/ink" xmlns:am3d="http://schemas.microsoft.com/office/drawing/2017/model3d" xmlns:o="urn:schemas-microsoft-com:office:office" xmlns:oel="http://schemas.microsoft.com/office/2019/extlst" xmlns:r="http://schemas.openxmlformats.org/officeDocument/2006/relationships" xmlns:m="http://schemas.openxmlformats.org/officeDocument/2006/math" xmlns:v="urn:schemas-microsoft-com:vml" xmlns:wp14="http://schemas.microsoft.com/office/word/2010/wordprocessingDrawing" xmlns:wp="http://schemas.openxmlformats.org/drawingml/2006/wordprocessingDrawing" xmlns:w10="urn:schemas-microsoft-com:office:word" xmlns:w="http://schemas.openxmlformats.org/wordprocessingml/2006/main" xmlns:w14="http://schemas.microsoft.com/office/word/2010/wordml" xmlns:w15="http://schemas.microsoft.com/office/word/2012/wordml" xmlns:w16cex="http://schemas.microsoft.com/office/word/2018/wordml/cex" xmlns:w16cid="http://schemas.microsoft.com/office/word/2016/wordml/cid" xmlns:w16="http://schemas.microsoft.com/office/word/2018/wordml" xmlns:w16sdtdh="http://schemas.microsoft.com/office/word/2020/wordml/sdtdatahash" xmlns:w16se="http://schemas.microsoft.com/office/word/2015/wordml/symex" xmlns:wpg="http://schemas.microsoft.com/office/word/2010/wordprocessingGroup" xmlns:wpi="http://schemas.microsoft.com/office/word/2010/wordprocessingInk" xmlns:wne="http://schemas.microsoft.com/office/word/2006/wordml" xmlns:wps="http://schemas.microsoft.com/office/word/2010/wordprocessingShape" mc:Ignorable="w14 w15 w16se w16cid w16 w16cex w16sdtdh wp14">
   <w:tbl>
     <w:tblPr>
       <w:tblW w:w="10084" w:type="dxa"/>
@@ -4556,7 +4598,7 @@
 </file>
 
 <file path=word/header2.xml><?xml version="1.0" encoding="utf-8"?>
-<w:hdr xmlns:wpc="http://schemas.microsoft.com/office/word/2010/wordprocessingCanvas" xmlns:cx="http://schemas.microsoft.com/office/drawing/2014/chartex" xmlns:cx1="http://schemas.microsoft.com/office/drawing/2015/9/8/chartex" xmlns:mc="http://schemas.openxmlformats.org/markup-compatibility/2006" xmlns:o="urn:schemas-microsoft-com:office:office" xmlns:r="http://schemas.openxmlformats.org/officeDocument/2006/relationships" xmlns:m="http://schemas.openxmlformats.org/officeDocument/2006/math" xmlns:v="urn:schemas-microsoft-com:vml" xmlns:wp14="http://schemas.microsoft.com/office/word/2010/wordprocessingDrawing" xmlns:wp="http://schemas.openxmlformats.org/drawingml/2006/wordprocessingDrawing" xmlns:w10="urn:schemas-microsoft-com:office:word" xmlns:w="http://schemas.openxmlformats.org/wordprocessingml/2006/main" xmlns:w14="http://schemas.microsoft.com/office/word/2010/wordml" xmlns:w15="http://schemas.microsoft.com/office/word/2012/wordml" xmlns:w16se="http://schemas.microsoft.com/office/word/2015/wordml/symex" xmlns:wpg="http://schemas.microsoft.com/office/word/2010/wordprocessingGroup" xmlns:wpi="http://schemas.microsoft.com/office/word/2010/wordprocessingInk" xmlns:wne="http://schemas.microsoft.com/office/word/2006/wordml" xmlns:wps="http://schemas.microsoft.com/office/word/2010/wordprocessingShape" mc:Ignorable="w14 w15 w16se wp14">
+<w:hdr xmlns:wpc="http://schemas.microsoft.com/office/word/2010/wordprocessingCanvas" xmlns:cx="http://schemas.microsoft.com/office/drawing/2014/chartex" xmlns:cx1="http://schemas.microsoft.com/office/drawing/2015/9/8/chartex" xmlns:cx2="http://schemas.microsoft.com/office/drawing/2015/10/21/chartex" xmlns:cx3="http://schemas.microsoft.com/office/drawing/2016/5/9/chartex" xmlns:cx4="http://schemas.microsoft.com/office/drawing/2016/5/10/chartex" xmlns:cx5="http://schemas.microsoft.com/office/drawing/2016/5/11/chartex" xmlns:cx6="http://schemas.microsoft.com/office/drawing/2016/5/12/chartex" xmlns:cx7="http://schemas.microsoft.com/office/drawing/2016/5/13/chartex" xmlns:cx8="http://schemas.microsoft.com/office/drawing/2016/5/14/chartex" xmlns:mc="http://schemas.openxmlformats.org/markup-compatibility/2006" xmlns:aink="http://schemas.microsoft.com/office/drawing/2016/ink" xmlns:am3d="http://schemas.microsoft.com/office/drawing/2017/model3d" xmlns:o="urn:schemas-microsoft-com:office:office" xmlns:oel="http://schemas.microsoft.com/office/2019/extlst" xmlns:r="http://schemas.openxmlformats.org/officeDocument/2006/relationships" xmlns:m="http://schemas.openxmlformats.org/officeDocument/2006/math" xmlns:v="urn:schemas-microsoft-com:vml" xmlns:wp14="http://schemas.microsoft.com/office/word/2010/wordprocessingDrawing" xmlns:wp="http://schemas.openxmlformats.org/drawingml/2006/wordprocessingDrawing" xmlns:w10="urn:schemas-microsoft-com:office:word" xmlns:w="http://schemas.openxmlformats.org/wordprocessingml/2006/main" xmlns:w14="http://schemas.microsoft.com/office/word/2010/wordml" xmlns:w15="http://schemas.microsoft.com/office/word/2012/wordml" xmlns:w16cex="http://schemas.microsoft.com/office/word/2018/wordml/cex" xmlns:w16cid="http://schemas.microsoft.com/office/word/2016/wordml/cid" xmlns:w16="http://schemas.microsoft.com/office/word/2018/wordml" xmlns:w16sdtdh="http://schemas.microsoft.com/office/word/2020/wordml/sdtdatahash" xmlns:w16se="http://schemas.microsoft.com/office/word/2015/wordml/symex" xmlns:wpg="http://schemas.microsoft.com/office/word/2010/wordprocessingGroup" xmlns:wpi="http://schemas.microsoft.com/office/word/2010/wordprocessingInk" xmlns:wne="http://schemas.microsoft.com/office/word/2006/wordml" xmlns:wps="http://schemas.microsoft.com/office/word/2010/wordprocessingShape" mc:Ignorable="w14 w15 w16se w16cid w16 w16cex w16sdtdh wp14">
   <w:tbl>
     <w:tblPr>
       <w:tblW w:w="9754" w:type="dxa"/>
@@ -4685,7 +4727,7 @@
 </file>
 
 <file path=word/numbering.xml><?xml version="1.0" encoding="utf-8"?>
-<w:numbering xmlns:wpc="http://schemas.microsoft.com/office/word/2010/wordprocessingCanvas" xmlns:cx="http://schemas.microsoft.com/office/drawing/2014/chartex" xmlns:cx1="http://schemas.microsoft.com/office/drawing/2015/9/8/chartex" xmlns:mc="http://schemas.openxmlformats.org/markup-compatibility/2006" xmlns:o="urn:schemas-microsoft-com:office:office" xmlns:r="http://schemas.openxmlformats.org/officeDocument/2006/relationships" xmlns:m="http://schemas.openxmlformats.org/officeDocument/2006/math" xmlns:v="urn:schemas-microsoft-com:vml" xmlns:wp14="http://schemas.microsoft.com/office/word/2010/wordprocessingDrawing" xmlns:wp="http://schemas.openxmlformats.org/drawingml/2006/wordprocessingDrawing" xmlns:w10="urn:schemas-microsoft-com:office:word" xmlns:w="http://schemas.openxmlformats.org/wordprocessingml/2006/main" xmlns:w14="http://schemas.microsoft.com/office/word/2010/wordml" xmlns:w15="http://schemas.microsoft.com/office/word/2012/wordml" xmlns:w16se="http://schemas.microsoft.com/office/word/2015/wordml/symex" xmlns:wpg="http://schemas.microsoft.com/office/word/2010/wordprocessingGroup" xmlns:wpi="http://schemas.microsoft.com/office/word/2010/wordprocessingInk" xmlns:wne="http://schemas.microsoft.com/office/word/2006/wordml" xmlns:wps="http://schemas.microsoft.com/office/word/2010/wordprocessingShape" mc:Ignorable="w14 w15 w16se wp14">
+<w:numbering xmlns:wpc="http://schemas.microsoft.com/office/word/2010/wordprocessingCanvas" xmlns:cx="http://schemas.microsoft.com/office/drawing/2014/chartex" xmlns:cx1="http://schemas.microsoft.com/office/drawing/2015/9/8/chartex" xmlns:cx2="http://schemas.microsoft.com/office/drawing/2015/10/21/chartex" xmlns:cx3="http://schemas.microsoft.com/office/drawing/2016/5/9/chartex" xmlns:cx4="http://schemas.microsoft.com/office/drawing/2016/5/10/chartex" xmlns:cx5="http://schemas.microsoft.com/office/drawing/2016/5/11/chartex" xmlns:cx6="http://schemas.microsoft.com/office/drawing/2016/5/12/chartex" xmlns:cx7="http://schemas.microsoft.com/office/drawing/2016/5/13/chartex" xmlns:cx8="http://schemas.microsoft.com/office/drawing/2016/5/14/chartex" xmlns:mc="http://schemas.openxmlformats.org/markup-compatibility/2006" xmlns:aink="http://schemas.microsoft.com/office/drawing/2016/ink" xmlns:am3d="http://schemas.microsoft.com/office/drawing/2017/model3d" xmlns:o="urn:schemas-microsoft-com:office:office" xmlns:oel="http://schemas.microsoft.com/office/2019/extlst" xmlns:r="http://schemas.openxmlformats.org/officeDocument/2006/relationships" xmlns:m="http://schemas.openxmlformats.org/officeDocument/2006/math" xmlns:v="urn:schemas-microsoft-com:vml" xmlns:wp14="http://schemas.microsoft.com/office/word/2010/wordprocessingDrawing" xmlns:wp="http://schemas.openxmlformats.org/drawingml/2006/wordprocessingDrawing" xmlns:w10="urn:schemas-microsoft-com:office:word" xmlns:w="http://schemas.openxmlformats.org/wordprocessingml/2006/main" xmlns:w14="http://schemas.microsoft.com/office/word/2010/wordml" xmlns:w15="http://schemas.microsoft.com/office/word/2012/wordml" xmlns:w16cex="http://schemas.microsoft.com/office/word/2018/wordml/cex" xmlns:w16cid="http://schemas.microsoft.com/office/word/2016/wordml/cid" xmlns:w16="http://schemas.microsoft.com/office/word/2018/wordml" xmlns:w16sdtdh="http://schemas.microsoft.com/office/word/2020/wordml/sdtdatahash" xmlns:w16se="http://schemas.microsoft.com/office/word/2015/wordml/symex" xmlns:wpg="http://schemas.microsoft.com/office/word/2010/wordprocessingGroup" xmlns:wpi="http://schemas.microsoft.com/office/word/2010/wordprocessingInk" xmlns:wne="http://schemas.microsoft.com/office/word/2006/wordml" xmlns:wps="http://schemas.microsoft.com/office/word/2010/wordprocessingShape" mc:Ignorable="w14 w15 w16se w16cid w16 w16cex w16sdtdh wp14">
   <w:abstractNum w:abstractNumId="0" w15:restartNumberingAfterBreak="0">
     <w:nsid w:val="04EC7F62"/>
     <w:multiLevelType w:val="hybridMultilevel"/>
@@ -7363,79 +7405,79 @@
       </w:rPr>
     </w:lvl>
   </w:abstractNum>
-  <w:num w:numId="1">
+  <w:num w:numId="1" w16cid:durableId="1288854516">
     <w:abstractNumId w:val="11"/>
   </w:num>
-  <w:num w:numId="2">
+  <w:num w:numId="2" w16cid:durableId="2088267158">
     <w:abstractNumId w:val="0"/>
   </w:num>
-  <w:num w:numId="3">
+  <w:num w:numId="3" w16cid:durableId="1531988612">
     <w:abstractNumId w:val="12"/>
   </w:num>
-  <w:num w:numId="4">
+  <w:num w:numId="4" w16cid:durableId="1853495451">
     <w:abstractNumId w:val="16"/>
   </w:num>
-  <w:num w:numId="5">
+  <w:num w:numId="5" w16cid:durableId="1535919934">
     <w:abstractNumId w:val="4"/>
   </w:num>
-  <w:num w:numId="6">
+  <w:num w:numId="6" w16cid:durableId="1563833885">
     <w:abstractNumId w:val="15"/>
   </w:num>
-  <w:num w:numId="7">
+  <w:num w:numId="7" w16cid:durableId="2102676848">
     <w:abstractNumId w:val="5"/>
   </w:num>
-  <w:num w:numId="8">
+  <w:num w:numId="8" w16cid:durableId="1465732480">
     <w:abstractNumId w:val="22"/>
   </w:num>
-  <w:num w:numId="9">
+  <w:num w:numId="9" w16cid:durableId="765349358">
     <w:abstractNumId w:val="24"/>
   </w:num>
-  <w:num w:numId="10">
+  <w:num w:numId="10" w16cid:durableId="694771661">
     <w:abstractNumId w:val="6"/>
   </w:num>
-  <w:num w:numId="11">
+  <w:num w:numId="11" w16cid:durableId="1686903663">
     <w:abstractNumId w:val="23"/>
   </w:num>
-  <w:num w:numId="12">
+  <w:num w:numId="12" w16cid:durableId="1910923396">
     <w:abstractNumId w:val="3"/>
   </w:num>
-  <w:num w:numId="13">
+  <w:num w:numId="13" w16cid:durableId="598223476">
     <w:abstractNumId w:val="10"/>
   </w:num>
-  <w:num w:numId="14">
+  <w:num w:numId="14" w16cid:durableId="1836415731">
     <w:abstractNumId w:val="14"/>
   </w:num>
-  <w:num w:numId="15">
+  <w:num w:numId="15" w16cid:durableId="2109153810">
     <w:abstractNumId w:val="18"/>
   </w:num>
-  <w:num w:numId="16">
+  <w:num w:numId="16" w16cid:durableId="1385131661">
     <w:abstractNumId w:val="21"/>
   </w:num>
-  <w:num w:numId="17">
+  <w:num w:numId="17" w16cid:durableId="1808470966">
     <w:abstractNumId w:val="9"/>
   </w:num>
-  <w:num w:numId="18">
+  <w:num w:numId="18" w16cid:durableId="876311893">
     <w:abstractNumId w:val="2"/>
   </w:num>
-  <w:num w:numId="19">
+  <w:num w:numId="19" w16cid:durableId="1934822946">
     <w:abstractNumId w:val="20"/>
   </w:num>
-  <w:num w:numId="20">
+  <w:num w:numId="20" w16cid:durableId="1804076604">
     <w:abstractNumId w:val="8"/>
   </w:num>
-  <w:num w:numId="21">
+  <w:num w:numId="21" w16cid:durableId="1615794204">
     <w:abstractNumId w:val="7"/>
   </w:num>
-  <w:num w:numId="22">
+  <w:num w:numId="22" w16cid:durableId="1387877249">
     <w:abstractNumId w:val="19"/>
   </w:num>
-  <w:num w:numId="23">
+  <w:num w:numId="23" w16cid:durableId="71048799">
     <w:abstractNumId w:val="1"/>
   </w:num>
-  <w:num w:numId="24">
+  <w:num w:numId="24" w16cid:durableId="1057432074">
     <w:abstractNumId w:val="13"/>
   </w:num>
-  <w:num w:numId="25">
+  <w:num w:numId="25" w16cid:durableId="84152185">
     <w:abstractNumId w:val="17"/>
   </w:num>
   <w:numIdMacAtCleanup w:val="6"/>
@@ -7443,7 +7485,7 @@
 </file>
 
 <file path=word/styles.xml><?xml version="1.0" encoding="utf-8"?>
-<w:styles xmlns:mc="http://schemas.openxmlformats.org/markup-compatibility/2006" xmlns:r="http://schemas.openxmlformats.org/officeDocument/2006/relationships" xmlns:w="http://schemas.openxmlformats.org/wordprocessingml/2006/main" xmlns:w14="http://schemas.microsoft.com/office/word/2010/wordml" xmlns:w15="http://schemas.microsoft.com/office/word/2012/wordml" xmlns:w16se="http://schemas.microsoft.com/office/word/2015/wordml/symex" mc:Ignorable="w14 w15 w16se">
+<w:styles xmlns:mc="http://schemas.openxmlformats.org/markup-compatibility/2006" xmlns:r="http://schemas.openxmlformats.org/officeDocument/2006/relationships" xmlns:w="http://schemas.openxmlformats.org/wordprocessingml/2006/main" xmlns:w14="http://schemas.microsoft.com/office/word/2010/wordml" xmlns:w15="http://schemas.microsoft.com/office/word/2012/wordml" xmlns:w16cex="http://schemas.microsoft.com/office/word/2018/wordml/cex" xmlns:w16cid="http://schemas.microsoft.com/office/word/2016/wordml/cid" xmlns:w16="http://schemas.microsoft.com/office/word/2018/wordml" xmlns:w16sdtdh="http://schemas.microsoft.com/office/word/2020/wordml/sdtdatahash" xmlns:w16se="http://schemas.microsoft.com/office/word/2015/wordml/symex" mc:Ignorable="w14 w15 w16se w16cid w16 w16cex w16sdtdh">
   <w:docDefaults>
     <w:rPrDefault>
       <w:rPr>
@@ -7453,7 +7495,7 @@
     </w:rPrDefault>
     <w:pPrDefault/>
   </w:docDefaults>
-  <w:latentStyles w:defLockedState="0" w:defUIPriority="0" w:defSemiHidden="0" w:defUnhideWhenUsed="0" w:defQFormat="0" w:count="371">
+  <w:latentStyles w:defLockedState="0" w:defUIPriority="0" w:defSemiHidden="0" w:defUnhideWhenUsed="0" w:defQFormat="0" w:count="376">
     <w:lsdException w:name="Normal" w:qFormat="1"/>
     <w:lsdException w:name="heading 1" w:qFormat="1"/>
     <w:lsdException w:name="heading 2" w:qFormat="1"/>
@@ -7818,6 +7860,11 @@
     <w:lsdException w:name="List Table 5 Dark Accent 6" w:uiPriority="50"/>
     <w:lsdException w:name="List Table 6 Colorful Accent 6" w:uiPriority="51"/>
     <w:lsdException w:name="List Table 7 Colorful Accent 6" w:uiPriority="52"/>
+    <w:lsdException w:name="Mention" w:semiHidden="1" w:uiPriority="99" w:unhideWhenUsed="1"/>
+    <w:lsdException w:name="Smart Hyperlink" w:semiHidden="1" w:uiPriority="99" w:unhideWhenUsed="1"/>
+    <w:lsdException w:name="Hashtag" w:semiHidden="1" w:uiPriority="99" w:unhideWhenUsed="1"/>
+    <w:lsdException w:name="Unresolved Mention" w:semiHidden="1" w:uiPriority="99" w:unhideWhenUsed="1"/>
+    <w:lsdException w:name="Smart Link" w:semiHidden="1" w:uiPriority="99" w:unhideWhenUsed="1"/>
   </w:latentStyles>
   <w:style w:type="paragraph" w:default="1" w:styleId="Normal">
     <w:name w:val="Normal"/>
@@ -8793,14 +8840,12 @@
 </file>
 
 <file path=customXml/item1.xml><?xml version="1.0" encoding="utf-8"?>
-<p:properties xmlns:p="http://schemas.microsoft.com/office/2006/metadata/properties" xmlns:xsi="http://www.w3.org/2001/XMLSchema-instance" xmlns:pc="http://schemas.microsoft.com/office/infopath/2007/PartnerControls">
-  <documentManagement>
-    <lcf76f155ced4ddcb4097134ff3c332f xmlns="b5cf4370-ac38-4b9e-9836-ef6f5df64f24">
-      <Terms xmlns="http://schemas.microsoft.com/office/infopath/2007/PartnerControls"/>
-    </lcf76f155ced4ddcb4097134ff3c332f>
-    <TaxCatchAll xmlns="eefa3612-053e-497a-ae76-8a76877f5e22" xsi:nil="true"/>
-  </documentManagement>
-</p:properties>
+<?mso-contentType ?>
+<FormTemplates xmlns="http://schemas.microsoft.com/sharepoint/v3/contenttype/forms">
+  <Display>DocumentLibraryForm</Display>
+  <Edit>DocumentLibraryForm</Edit>
+  <New>DocumentLibraryForm</New>
+</FormTemplates>
 </file>
 
 <file path=customXml/item2.xml><?xml version="1.0" encoding="utf-8"?>
@@ -9005,39 +9050,50 @@
 </file>
 
 <file path=customXml/item3.xml><?xml version="1.0" encoding="utf-8"?>
-<?mso-contentType ?>
-<FormTemplates xmlns="http://schemas.microsoft.com/sharepoint/v3/contenttype/forms">
-  <Display>DocumentLibraryForm</Display>
-  <Edit>DocumentLibraryForm</Edit>
-  <New>DocumentLibraryForm</New>
-</FormTemplates>
+<p:properties xmlns:p="http://schemas.microsoft.com/office/2006/metadata/properties" xmlns:xsi="http://www.w3.org/2001/XMLSchema-instance" xmlns:pc="http://schemas.microsoft.com/office/infopath/2007/PartnerControls">
+  <documentManagement>
+    <lcf76f155ced4ddcb4097134ff3c332f xmlns="b5cf4370-ac38-4b9e-9836-ef6f5df64f24">
+      <Terms xmlns="http://schemas.microsoft.com/office/infopath/2007/PartnerControls"/>
+    </lcf76f155ced4ddcb4097134ff3c332f>
+    <TaxCatchAll xmlns="eefa3612-053e-497a-ae76-8a76877f5e22" xsi:nil="true"/>
+  </documentManagement>
+</p:properties>
 </file>
 
 <file path=customXml/itemProps1.xml><?xml version="1.0" encoding="utf-8"?>
-<ds:datastoreItem xmlns:ds="http://schemas.openxmlformats.org/officeDocument/2006/customXml" ds:itemID="{B140B3D9-07E8-4F03-98B4-1DACF9D77EB0}">
+<ds:datastoreItem xmlns:ds="http://schemas.openxmlformats.org/officeDocument/2006/customXml" ds:itemID="{649F966D-34B2-4A24-8ABC-37FCF87BB969}">
   <ds:schemaRefs>
-    <ds:schemaRef ds:uri="5050927d-c905-4765-a2b8-2c4fb84ebfbe"/>
-    <ds:schemaRef ds:uri="http://schemas.microsoft.com/office/2006/documentManagement/types"/>
-    <ds:schemaRef ds:uri="http://purl.org/dc/terms/"/>
-    <ds:schemaRef ds:uri="http://schemas.openxmlformats.org/package/2006/metadata/core-properties"/>
-    <ds:schemaRef ds:uri="http://purl.org/dc/dcmitype/"/>
-    <ds:schemaRef ds:uri="http://schemas.microsoft.com/office/infopath/2007/PartnerControls"/>
-    <ds:schemaRef ds:uri="http://purl.org/dc/elements/1.1/"/>
-    <ds:schemaRef ds:uri="http://schemas.microsoft.com/office/2006/metadata/properties"/>
-    <ds:schemaRef ds:uri="e8170872-c032-4720-8282-918eeb87723c"/>
-    <ds:schemaRef ds:uri="http://www.w3.org/XML/1998/namespace"/>
+    <ds:schemaRef ds:uri="http://schemas.microsoft.com/sharepoint/v3/contenttype/forms"/>
   </ds:schemaRefs>
 </ds:datastoreItem>
 </file>
 
 <file path=customXml/itemProps2.xml><?xml version="1.0" encoding="utf-8"?>
-<ds:datastoreItem xmlns:ds="http://schemas.openxmlformats.org/officeDocument/2006/customXml" ds:itemID="{0EE8EE58-F822-4291-BB83-7E69F1C34063}"/>
+<ds:datastoreItem xmlns:ds="http://schemas.openxmlformats.org/officeDocument/2006/customXml" ds:itemID="{0EE8EE58-F822-4291-BB83-7E69F1C34063}">
+  <ds:schemaRefs>
+    <ds:schemaRef ds:uri="http://schemas.microsoft.com/office/2006/metadata/contentType"/>
+    <ds:schemaRef ds:uri="http://schemas.microsoft.com/office/2006/metadata/properties/metaAttributes"/>
+    <ds:schemaRef ds:uri="http://www.w3.org/2001/XMLSchema"/>
+    <ds:schemaRef ds:uri="http://schemas.microsoft.com/office/2006/metadata/properties"/>
+    <ds:schemaRef ds:uri="b5cf4370-ac38-4b9e-9836-ef6f5df64f24"/>
+    <ds:schemaRef ds:uri="eefa3612-053e-497a-ae76-8a76877f5e22"/>
+    <ds:schemaRef ds:uri="http://schemas.microsoft.com/office/2006/documentManagement/types"/>
+    <ds:schemaRef ds:uri="http://schemas.microsoft.com/office/infopath/2007/PartnerControls"/>
+    <ds:schemaRef ds:uri="http://schemas.openxmlformats.org/package/2006/metadata/core-properties"/>
+    <ds:schemaRef ds:uri="http://purl.org/dc/elements/1.1/"/>
+    <ds:schemaRef ds:uri="http://purl.org/dc/terms/"/>
+    <ds:schemaRef ds:uri="http://schemas.microsoft.com/internal/obd"/>
+  </ds:schemaRefs>
+</ds:datastoreItem>
 </file>
 
 <file path=customXml/itemProps3.xml><?xml version="1.0" encoding="utf-8"?>
-<ds:datastoreItem xmlns:ds="http://schemas.openxmlformats.org/officeDocument/2006/customXml" ds:itemID="{649F966D-34B2-4A24-8ABC-37FCF87BB969}">
+<ds:datastoreItem xmlns:ds="http://schemas.openxmlformats.org/officeDocument/2006/customXml" ds:itemID="{B140B3D9-07E8-4F03-98B4-1DACF9D77EB0}">
   <ds:schemaRefs>
-    <ds:schemaRef ds:uri="http://schemas.microsoft.com/sharepoint/v3/contenttype/forms"/>
+    <ds:schemaRef ds:uri="http://schemas.microsoft.com/office/2006/metadata/properties"/>
+    <ds:schemaRef ds:uri="http://schemas.microsoft.com/office/infopath/2007/PartnerControls"/>
+    <ds:schemaRef ds:uri="b5cf4370-ac38-4b9e-9836-ef6f5df64f24"/>
+    <ds:schemaRef ds:uri="eefa3612-053e-497a-ae76-8a76877f5e22"/>
   </ds:schemaRefs>
 </ds:datastoreItem>
 </file>
</xml_diff>

<commit_message>
Index(maison), requêtes, rapport, manque journal de travail à jour
</commit_message>
<xml_diff>
--- a/H-P_DB_106-Specifications.docx
+++ b/H-P_DB_106-Specifications.docx
@@ -397,14 +397,12 @@
                 <w:rFonts w:ascii="Century Gothic" w:hAnsi="Century Gothic"/>
               </w:rPr>
             </w:pPr>
-            <w:proofErr w:type="gramStart"/>
             <w:r>
               <w:rPr>
                 <w:rFonts w:ascii="Century Gothic" w:hAnsi="Century Gothic"/>
               </w:rPr>
               <w:t>x</w:t>
             </w:r>
-            <w:proofErr w:type="gramEnd"/>
             <w:r>
               <w:rPr>
                 <w:rFonts w:ascii="Century Gothic" w:hAnsi="Century Gothic"/>
@@ -1125,11 +1123,19 @@
         </w:rPr>
         <w:t>Travailler avec une base de données sur la thématique « </w:t>
       </w:r>
-      <w:r>
-        <w:rPr>
-          <w:rFonts w:ascii="Century Gothic" w:hAnsi="Century Gothic"/>
-        </w:rPr>
-        <w:t>SpaceInvader.</w:t>
+      <w:proofErr w:type="spellStart"/>
+      <w:r>
+        <w:rPr>
+          <w:rFonts w:ascii="Century Gothic" w:hAnsi="Century Gothic"/>
+        </w:rPr>
+        <w:t>SpaceInvader</w:t>
+      </w:r>
+      <w:proofErr w:type="spellEnd"/>
+      <w:r>
+        <w:rPr>
+          <w:rFonts w:ascii="Century Gothic" w:hAnsi="Century Gothic"/>
+        </w:rPr>
+        <w:t>.</w:t>
       </w:r>
       <w:r>
         <w:rPr>
@@ -1300,8 +1306,16 @@
               <w:rPr>
                 <w:rFonts w:ascii="Century Gothic" w:hAnsi="Century Gothic"/>
               </w:rPr>
-              <w:t>Git / Github</w:t>
+              <w:t xml:space="preserve">Git / </w:t>
             </w:r>
+            <w:proofErr w:type="spellStart"/>
+            <w:r>
+              <w:rPr>
+                <w:rFonts w:ascii="Century Gothic" w:hAnsi="Century Gothic"/>
+              </w:rPr>
+              <w:t>Github</w:t>
+            </w:r>
+            <w:proofErr w:type="spellEnd"/>
           </w:p>
         </w:tc>
       </w:tr>
@@ -1836,6 +1850,7 @@
         </w:rPr>
         <w:t xml:space="preserve"> la base de données ayant pour nom </w:t>
       </w:r>
+      <w:proofErr w:type="spellStart"/>
       <w:r>
         <w:rPr>
           <w:rFonts w:ascii="Century Gothic" w:hAnsi="Century Gothic"/>
@@ -1843,6 +1858,7 @@
         </w:rPr>
         <w:t>db_space_invaders</w:t>
       </w:r>
+      <w:proofErr w:type="spellEnd"/>
       <w:r>
         <w:rPr>
           <w:rFonts w:ascii="Century Gothic" w:hAnsi="Century Gothic"/>
@@ -2396,7 +2412,49 @@
         <w:rPr>
           <w:rFonts w:ascii="Century Gothic" w:hAnsi="Century Gothic"/>
         </w:rPr>
-        <w:t>Les colonnes doivent avoir pour nom « PrixMaximum », « PrixMinimum » et « PrixMoyen)</w:t>
+        <w:t xml:space="preserve">Les colonnes doivent avoir pour nom « </w:t>
+      </w:r>
+      <w:proofErr w:type="spellStart"/>
+      <w:r>
+        <w:rPr>
+          <w:rFonts w:ascii="Century Gothic" w:hAnsi="Century Gothic"/>
+        </w:rPr>
+        <w:t>PrixMaximum</w:t>
+      </w:r>
+      <w:proofErr w:type="spellEnd"/>
+      <w:r>
+        <w:rPr>
+          <w:rFonts w:ascii="Century Gothic" w:hAnsi="Century Gothic"/>
+        </w:rPr>
+        <w:t xml:space="preserve"> », « </w:t>
+      </w:r>
+      <w:proofErr w:type="spellStart"/>
+      <w:r>
+        <w:rPr>
+          <w:rFonts w:ascii="Century Gothic" w:hAnsi="Century Gothic"/>
+        </w:rPr>
+        <w:t>PrixMinimum</w:t>
+      </w:r>
+      <w:proofErr w:type="spellEnd"/>
+      <w:r>
+        <w:rPr>
+          <w:rFonts w:ascii="Century Gothic" w:hAnsi="Century Gothic"/>
+        </w:rPr>
+        <w:t xml:space="preserve"> » et « </w:t>
+      </w:r>
+      <w:proofErr w:type="spellStart"/>
+      <w:r>
+        <w:rPr>
+          <w:rFonts w:ascii="Century Gothic" w:hAnsi="Century Gothic"/>
+        </w:rPr>
+        <w:t>PrixMoyen</w:t>
+      </w:r>
+      <w:proofErr w:type="spellEnd"/>
+      <w:r>
+        <w:rPr>
+          <w:rFonts w:ascii="Century Gothic" w:hAnsi="Century Gothic"/>
+        </w:rPr>
+        <w:t>)</w:t>
       </w:r>
     </w:p>
     <w:p>
@@ -2407,6 +2465,15 @@
           <w:rFonts w:ascii="Century Gothic" w:hAnsi="Century Gothic"/>
         </w:rPr>
       </w:pPr>
+    </w:p>
+    <w:p>
+      <w:pPr>
+        <w:pStyle w:val="Corpsdetexte"/>
+        <w:ind w:left="360"/>
+        <w:rPr>
+          <w:rFonts w:ascii="Century Gothic" w:hAnsi="Century Gothic"/>
+        </w:rPr>
+      </w:pPr>
       <w:r>
         <w:rPr>
           <w:rFonts w:ascii="Century Gothic" w:hAnsi="Century Gothic"/>
@@ -2448,7 +2515,35 @@
         <w:rPr>
           <w:rFonts w:ascii="Century Gothic" w:hAnsi="Century Gothic"/>
         </w:rPr>
-        <w:t>La 1ère colonne aura pour nom "IdJoueur", la 2ème colonne aura pour nom "NombreCommandes"</w:t>
+        <w:t>La 1ère colonne aura pour nom "</w:t>
+      </w:r>
+      <w:proofErr w:type="spellStart"/>
+      <w:r>
+        <w:rPr>
+          <w:rFonts w:ascii="Century Gothic" w:hAnsi="Century Gothic"/>
+        </w:rPr>
+        <w:t>IdJoueur</w:t>
+      </w:r>
+      <w:proofErr w:type="spellEnd"/>
+      <w:r>
+        <w:rPr>
+          <w:rFonts w:ascii="Century Gothic" w:hAnsi="Century Gothic"/>
+        </w:rPr>
+        <w:t>", la 2ème colonne aura pour nom "</w:t>
+      </w:r>
+      <w:proofErr w:type="spellStart"/>
+      <w:r>
+        <w:rPr>
+          <w:rFonts w:ascii="Century Gothic" w:hAnsi="Century Gothic"/>
+        </w:rPr>
+        <w:t>NombreCommandes</w:t>
+      </w:r>
+      <w:proofErr w:type="spellEnd"/>
+      <w:r>
+        <w:rPr>
+          <w:rFonts w:ascii="Century Gothic" w:hAnsi="Century Gothic"/>
+        </w:rPr>
+        <w:t>"</w:t>
       </w:r>
     </w:p>
     <w:p>
@@ -2509,7 +2604,35 @@
         <w:rPr>
           <w:rFonts w:ascii="Century Gothic" w:hAnsi="Century Gothic"/>
         </w:rPr>
-        <w:t>La 1ère colonne aura pour nom "IdJoueur", la 2ème colonne aura pour nom "NombreCommandes"</w:t>
+        <w:t>La 1ère colonne aura pour nom "</w:t>
+      </w:r>
+      <w:proofErr w:type="spellStart"/>
+      <w:r>
+        <w:rPr>
+          <w:rFonts w:ascii="Century Gothic" w:hAnsi="Century Gothic"/>
+        </w:rPr>
+        <w:t>IdJoueur</w:t>
+      </w:r>
+      <w:proofErr w:type="spellEnd"/>
+      <w:r>
+        <w:rPr>
+          <w:rFonts w:ascii="Century Gothic" w:hAnsi="Century Gothic"/>
+        </w:rPr>
+        <w:t>", la 2ème colonne aura pour nom "</w:t>
+      </w:r>
+      <w:proofErr w:type="spellStart"/>
+      <w:r>
+        <w:rPr>
+          <w:rFonts w:ascii="Century Gothic" w:hAnsi="Century Gothic"/>
+        </w:rPr>
+        <w:t>NombreCommandes</w:t>
+      </w:r>
+      <w:proofErr w:type="spellEnd"/>
+      <w:r>
+        <w:rPr>
+          <w:rFonts w:ascii="Century Gothic" w:hAnsi="Century Gothic"/>
+        </w:rPr>
+        <w:t>"</w:t>
       </w:r>
     </w:p>
     <w:p>
@@ -2611,7 +2734,35 @@
         <w:rPr>
           <w:rFonts w:ascii="Century Gothic" w:hAnsi="Century Gothic"/>
         </w:rPr>
-        <w:t>La 1ère colonne doit avoir pour nom "IdJoueur" et la 2ème colonne "TotalDepense"</w:t>
+        <w:t>La 1ère colonne doit avoir pour nom "</w:t>
+      </w:r>
+      <w:proofErr w:type="spellStart"/>
+      <w:r>
+        <w:rPr>
+          <w:rFonts w:ascii="Century Gothic" w:hAnsi="Century Gothic"/>
+        </w:rPr>
+        <w:t>IdJoueur</w:t>
+      </w:r>
+      <w:proofErr w:type="spellEnd"/>
+      <w:r>
+        <w:rPr>
+          <w:rFonts w:ascii="Century Gothic" w:hAnsi="Century Gothic"/>
+        </w:rPr>
+        <w:t>" et la 2ème colonne "</w:t>
+      </w:r>
+      <w:proofErr w:type="spellStart"/>
+      <w:r>
+        <w:rPr>
+          <w:rFonts w:ascii="Century Gothic" w:hAnsi="Century Gothic"/>
+        </w:rPr>
+        <w:t>TotalDepense</w:t>
+      </w:r>
+      <w:proofErr w:type="spellEnd"/>
+      <w:r>
+        <w:rPr>
+          <w:rFonts w:ascii="Century Gothic" w:hAnsi="Century Gothic"/>
+        </w:rPr>
+        <w:t>"</w:t>
       </w:r>
     </w:p>
     <w:p>
@@ -2620,6 +2771,15 @@
         <w:ind w:left="360"/>
         <w:rPr>
           <w:rFonts w:ascii="Century Gothic" w:hAnsi="Century Gothic"/>
+        </w:rPr>
+      </w:pPr>
+    </w:p>
+    <w:p>
+      <w:pPr>
+        <w:pStyle w:val="Corpsdetexte"/>
+        <w:ind w:left="360"/>
+        <w:rPr>
+          <w:rFonts w:ascii="Century Gothic" w:hAnsi="Century Gothic"/>
           <w:u w:val="single"/>
         </w:rPr>
       </w:pPr>
@@ -2658,7 +2818,21 @@
         <w:rPr>
           <w:rFonts w:ascii="Century Gothic" w:hAnsi="Century Gothic"/>
         </w:rPr>
-        <w:t>Dans cet exemple, même si un joueur n'a jamais passé de commande, il sera quand même listé, avec des valeurs `NULL` pour les champs de la table `t_commande`.</w:t>
+        <w:t>Dans cet exemple, même si un joueur n'a jamais passé de commande, il sera quand même listé, avec des valeurs `NULL` pour les champs de la table `</w:t>
+      </w:r>
+      <w:proofErr w:type="spellStart"/>
+      <w:r>
+        <w:rPr>
+          <w:rFonts w:ascii="Century Gothic" w:hAnsi="Century Gothic"/>
+        </w:rPr>
+        <w:t>t_commande</w:t>
+      </w:r>
+      <w:proofErr w:type="spellEnd"/>
+      <w:r>
+        <w:rPr>
+          <w:rFonts w:ascii="Century Gothic" w:hAnsi="Century Gothic"/>
+        </w:rPr>
+        <w:t>`.</w:t>
       </w:r>
     </w:p>
     <w:p>
@@ -2742,11 +2916,21 @@
           <w:rFonts w:ascii="Century Gothic" w:hAnsi="Century Gothic"/>
         </w:rPr>
       </w:pPr>
+    </w:p>
+    <w:p>
+      <w:pPr>
+        <w:pStyle w:val="Corpsdetexte"/>
+        <w:ind w:left="360"/>
+        <w:rPr>
+          <w:rFonts w:ascii="Century Gothic" w:hAnsi="Century Gothic"/>
+        </w:rPr>
+      </w:pPr>
       <w:r>
         <w:rPr>
           <w:rFonts w:ascii="Century Gothic" w:hAnsi="Century Gothic"/>
           <w:u w:val="single"/>
         </w:rPr>
+        <w:lastRenderedPageBreak/>
         <w:t>Requête n°9</w:t>
       </w:r>
       <w:r>
@@ -2779,12 +2963,20 @@
           <w:rFonts w:ascii="Century Gothic" w:hAnsi="Century Gothic"/>
         </w:rPr>
       </w:pPr>
+    </w:p>
+    <w:p>
+      <w:pPr>
+        <w:pStyle w:val="Corpsdetexte"/>
+        <w:ind w:left="360"/>
+        <w:rPr>
+          <w:rFonts w:ascii="Century Gothic" w:hAnsi="Century Gothic"/>
+        </w:rPr>
+      </w:pPr>
       <w:r>
         <w:rPr>
           <w:rFonts w:ascii="Century Gothic" w:hAnsi="Century Gothic"/>
           <w:u w:val="single"/>
         </w:rPr>
-        <w:lastRenderedPageBreak/>
         <w:t>Requête n°10</w:t>
       </w:r>
       <w:r>
@@ -2841,6 +3033,7 @@
         </w:rPr>
         <w:t xml:space="preserve">En étudiant le dump MySQL </w:t>
       </w:r>
+      <w:proofErr w:type="spellStart"/>
       <w:r>
         <w:rPr>
           <w:rFonts w:ascii="Century Gothic" w:hAnsi="Century Gothic"/>
@@ -2848,6 +3041,7 @@
         </w:rPr>
         <w:t>db_space_invaders.sql</w:t>
       </w:r>
+      <w:proofErr w:type="spellEnd"/>
       <w:r>
         <w:rPr>
           <w:rFonts w:ascii="Century Gothic" w:hAnsi="Century Gothic"/>
@@ -2943,6 +3137,7 @@
         </w:rPr>
         <w:t xml:space="preserve">Nous souhaitons réaliser une sauvegarde (Backup) de la base de données </w:t>
       </w:r>
+      <w:proofErr w:type="spellStart"/>
       <w:r>
         <w:rPr>
           <w:rFonts w:ascii="Century Gothic" w:hAnsi="Century Gothic"/>
@@ -2950,6 +3145,7 @@
         </w:rPr>
         <w:t>db_space_invaders</w:t>
       </w:r>
+      <w:proofErr w:type="spellEnd"/>
       <w:r>
         <w:rPr>
           <w:rFonts w:ascii="Century Gothic" w:hAnsi="Century Gothic"/>
@@ -3008,6 +3204,7 @@
         <w:tab/>
         <w:t xml:space="preserve">Un backup de la base de données </w:t>
       </w:r>
+      <w:proofErr w:type="spellStart"/>
       <w:r>
         <w:rPr>
           <w:rFonts w:ascii="Century Gothic" w:hAnsi="Century Gothic"/>
@@ -3015,6 +3212,7 @@
         </w:rPr>
         <w:t>db_space_invaders</w:t>
       </w:r>
+      <w:proofErr w:type="spellEnd"/>
       <w:r>
         <w:rPr>
           <w:rFonts w:ascii="Century Gothic" w:hAnsi="Century Gothic"/>
@@ -3043,6 +3241,7 @@
         <w:tab/>
         <w:t xml:space="preserve">Un restore de la base de données </w:t>
       </w:r>
+      <w:proofErr w:type="spellStart"/>
       <w:r>
         <w:rPr>
           <w:rFonts w:ascii="Century Gothic" w:hAnsi="Century Gothic"/>
@@ -3050,6 +3249,7 @@
         </w:rPr>
         <w:t>db_space_invaders</w:t>
       </w:r>
+      <w:proofErr w:type="spellEnd"/>
       <w:r>
         <w:rPr>
           <w:rFonts w:ascii="Century Gothic" w:hAnsi="Century Gothic"/>
@@ -3211,8 +3411,16 @@
         <w:rPr>
           <w:rFonts w:ascii="Century Gothic" w:hAnsi="Century Gothic"/>
         </w:rPr>
-        <w:t xml:space="preserve"> github</w:t>
-      </w:r>
+        <w:t xml:space="preserve"> </w:t>
+      </w:r>
+      <w:proofErr w:type="spellStart"/>
+      <w:r>
+        <w:rPr>
+          <w:rFonts w:ascii="Century Gothic" w:hAnsi="Century Gothic"/>
+        </w:rPr>
+        <w:t>github</w:t>
+      </w:r>
+      <w:proofErr w:type="spellEnd"/>
     </w:p>
     <w:p>
       <w:pPr>
@@ -3325,7 +3533,14 @@
         <w:rPr>
           <w:rFonts w:ascii="Century Gothic" w:hAnsi="Century Gothic"/>
         </w:rPr>
-        <w:t xml:space="preserve"> ou d’aide à l’apprentissage (montée en compétence en requêtes SQL par exemple)</w:t>
+        <w:t xml:space="preserve"> ou d’aide à l’apprentissage (montée en </w:t>
+      </w:r>
+      <w:r>
+        <w:rPr>
+          <w:rFonts w:ascii="Century Gothic" w:hAnsi="Century Gothic"/>
+        </w:rPr>
+        <w:lastRenderedPageBreak/>
+        <w:t>compétence en requêtes SQL par exemple)</w:t>
       </w:r>
       <w:r>
         <w:rPr>
@@ -3601,7 +3816,7 @@
               <w:sz w:val="16"/>
               <w:szCs w:val="16"/>
             </w:rPr>
-            <w:t>03.12.2024</w:t>
+            <w:t>17.12.2024</w:t>
           </w:r>
           <w:r>
             <w:rPr>
@@ -4210,7 +4425,7 @@
         <w:snapToGrid w:val="0"/>
         <w:sz w:val="12"/>
       </w:rPr>
-      <w:t>03/12/2024</w:t>
+      <w:t>17/12/2024</w:t>
     </w:r>
     <w:r>
       <w:rPr>
@@ -4259,7 +4474,7 @@
         <w:snapToGrid w:val="0"/>
         <w:sz w:val="12"/>
       </w:rPr>
-      <w:t>17:03</w:t>
+      <w:t>13:15</w:t>
     </w:r>
     <w:r>
       <w:rPr>
@@ -4709,8 +4924,13 @@
             <w:jc w:val="right"/>
           </w:pPr>
           <w:r>
-            <w:t>Projet : xxxxxx</w:t>
+            <w:t xml:space="preserve">Projet : </w:t>
           </w:r>
+          <w:proofErr w:type="spellStart"/>
+          <w:r>
+            <w:t>xxxxxx</w:t>
+          </w:r>
+          <w:proofErr w:type="spellEnd"/>
         </w:p>
       </w:tc>
     </w:tr>
@@ -8840,12 +9060,14 @@
 </file>
 
 <file path=customXml/item1.xml><?xml version="1.0" encoding="utf-8"?>
-<?mso-contentType ?>
-<FormTemplates xmlns="http://schemas.microsoft.com/sharepoint/v3/contenttype/forms">
-  <Display>DocumentLibraryForm</Display>
-  <Edit>DocumentLibraryForm</Edit>
-  <New>DocumentLibraryForm</New>
-</FormTemplates>
+<p:properties xmlns:p="http://schemas.microsoft.com/office/2006/metadata/properties" xmlns:xsi="http://www.w3.org/2001/XMLSchema-instance" xmlns:pc="http://schemas.microsoft.com/office/infopath/2007/PartnerControls">
+  <documentManagement>
+    <lcf76f155ced4ddcb4097134ff3c332f xmlns="b5cf4370-ac38-4b9e-9836-ef6f5df64f24">
+      <Terms xmlns="http://schemas.microsoft.com/office/infopath/2007/PartnerControls"/>
+    </lcf76f155ced4ddcb4097134ff3c332f>
+    <TaxCatchAll xmlns="eefa3612-053e-497a-ae76-8a76877f5e22" xsi:nil="true"/>
+  </documentManagement>
+</p:properties>
 </file>
 
 <file path=customXml/item2.xml><?xml version="1.0" encoding="utf-8"?>
@@ -9050,20 +9272,21 @@
 </file>
 
 <file path=customXml/item3.xml><?xml version="1.0" encoding="utf-8"?>
-<p:properties xmlns:p="http://schemas.microsoft.com/office/2006/metadata/properties" xmlns:xsi="http://www.w3.org/2001/XMLSchema-instance" xmlns:pc="http://schemas.microsoft.com/office/infopath/2007/PartnerControls">
-  <documentManagement>
-    <lcf76f155ced4ddcb4097134ff3c332f xmlns="b5cf4370-ac38-4b9e-9836-ef6f5df64f24">
-      <Terms xmlns="http://schemas.microsoft.com/office/infopath/2007/PartnerControls"/>
-    </lcf76f155ced4ddcb4097134ff3c332f>
-    <TaxCatchAll xmlns="eefa3612-053e-497a-ae76-8a76877f5e22" xsi:nil="true"/>
-  </documentManagement>
-</p:properties>
+<?mso-contentType ?>
+<FormTemplates xmlns="http://schemas.microsoft.com/sharepoint/v3/contenttype/forms">
+  <Display>DocumentLibraryForm</Display>
+  <Edit>DocumentLibraryForm</Edit>
+  <New>DocumentLibraryForm</New>
+</FormTemplates>
 </file>
 
 <file path=customXml/itemProps1.xml><?xml version="1.0" encoding="utf-8"?>
-<ds:datastoreItem xmlns:ds="http://schemas.openxmlformats.org/officeDocument/2006/customXml" ds:itemID="{649F966D-34B2-4A24-8ABC-37FCF87BB969}">
+<ds:datastoreItem xmlns:ds="http://schemas.openxmlformats.org/officeDocument/2006/customXml" ds:itemID="{B140B3D9-07E8-4F03-98B4-1DACF9D77EB0}">
   <ds:schemaRefs>
-    <ds:schemaRef ds:uri="http://schemas.microsoft.com/sharepoint/v3/contenttype/forms"/>
+    <ds:schemaRef ds:uri="http://schemas.microsoft.com/office/2006/metadata/properties"/>
+    <ds:schemaRef ds:uri="http://schemas.microsoft.com/office/infopath/2007/PartnerControls"/>
+    <ds:schemaRef ds:uri="b5cf4370-ac38-4b9e-9836-ef6f5df64f24"/>
+    <ds:schemaRef ds:uri="eefa3612-053e-497a-ae76-8a76877f5e22"/>
   </ds:schemaRefs>
 </ds:datastoreItem>
 </file>
@@ -9088,12 +9311,9 @@
 </file>
 
 <file path=customXml/itemProps3.xml><?xml version="1.0" encoding="utf-8"?>
-<ds:datastoreItem xmlns:ds="http://schemas.openxmlformats.org/officeDocument/2006/customXml" ds:itemID="{B140B3D9-07E8-4F03-98B4-1DACF9D77EB0}">
+<ds:datastoreItem xmlns:ds="http://schemas.openxmlformats.org/officeDocument/2006/customXml" ds:itemID="{649F966D-34B2-4A24-8ABC-37FCF87BB969}">
   <ds:schemaRefs>
-    <ds:schemaRef ds:uri="http://schemas.microsoft.com/office/2006/metadata/properties"/>
-    <ds:schemaRef ds:uri="http://schemas.microsoft.com/office/infopath/2007/PartnerControls"/>
-    <ds:schemaRef ds:uri="b5cf4370-ac38-4b9e-9836-ef6f5df64f24"/>
-    <ds:schemaRef ds:uri="eefa3612-053e-497a-ae76-8a76877f5e22"/>
+    <ds:schemaRef ds:uri="http://schemas.microsoft.com/sharepoint/v3/contenttype/forms"/>
   </ds:schemaRefs>
 </ds:datastoreItem>
 </file>
</xml_diff>